<commit_message>
Add ingestion script with PostgreSQL and MongoDB integration
</commit_message>
<xml_diff>
--- a/Plan.docx
+++ b/Plan.docx
@@ -1418,29 +1418,6 @@
         </w:rPr>
         <w:t>, CI/CD-ready stack on AWS/GCP</w:t>
       </w:r>
-    </w:p>
-    <w:p>
-      <w:pPr>
-        <w:rPr>
-          <w:sz w:val="28"/>
-          <w:szCs w:val="28"/>
-        </w:rPr>
-      </w:pPr>
-      <w:r>
-        <w:rPr>
-          <w:sz w:val="28"/>
-          <w:szCs w:val="28"/>
-        </w:rPr>
-        <w:br w:type="page"/>
-      </w:r>
-    </w:p>
-    <w:p>
-      <w:pPr>
-        <w:rPr>
-          <w:sz w:val="28"/>
-          <w:szCs w:val="28"/>
-        </w:rPr>
-      </w:pPr>
     </w:p>
     <w:sectPr>
       <w:pgSz w:w="11906" w:h="16838"/>
@@ -6316,6 +6293,7 @@
   <w:style w:type="character" w:default="1" w:styleId="DefaultParagraphFont">
     <w:name w:val="Default Paragraph Font"/>
     <w:uiPriority w:val="1"/>
+    <w:semiHidden/>
     <w:unhideWhenUsed/>
   </w:style>
   <w:style w:type="table" w:default="1" w:styleId="TableNormal">

</xml_diff>